<commit_message>
some info of git tag
</commit_message>
<xml_diff>
--- a/git/git注意的问题.docx
+++ b/git/git注意的问题.docx
@@ -453,6 +453,7 @@
     <w:p>
       <w:pPr>
         <w:numPr>
+          <w:ilvl w:val="0"/>
           <w:numId w:val="0"/>
         </w:numPr>
         <w:rPr>
@@ -479,6 +480,7 @@
     <w:p>
       <w:pPr>
         <w:numPr>
+          <w:ilvl w:val="0"/>
           <w:numId w:val="0"/>
         </w:numPr>
         <w:rPr>
@@ -533,6 +535,7 @@
     <w:p>
       <w:pPr>
         <w:numPr>
+          <w:ilvl w:val="0"/>
           <w:numId w:val="0"/>
         </w:numPr>
         <w:ind w:firstLine="420" w:firstLineChars="0"/>
@@ -621,6 +624,7 @@
     <w:p>
       <w:pPr>
         <w:numPr>
+          <w:ilvl w:val="0"/>
           <w:numId w:val="0"/>
         </w:numPr>
         <w:ind w:firstLine="420" w:firstLineChars="0"/>
@@ -706,6 +710,16 @@
           <w:lang w:val="en-US" w:eastAsia="zh-CN"/>
         </w:rPr>
         <w:tab/>
+      </w:r>
+      <w:r>
+        <w:rPr>
+          <w:rFonts w:hint="eastAsia"/>
+          <w:b/>
+          <w:bCs/>
+          <w:sz w:val="32"/>
+          <w:szCs w:val="32"/>
+          <w:lang w:val="en-US" w:eastAsia="zh-CN"/>
+        </w:rPr>
         <w:t>mo.txt</w:t>
       </w:r>
     </w:p>
@@ -740,6 +754,7 @@
     <w:p>
       <w:pPr>
         <w:numPr>
+          <w:ilvl w:val="0"/>
           <w:numId w:val="0"/>
         </w:numPr>
         <w:ind w:firstLine="321" w:firstLineChars="100"/>
@@ -829,6 +844,7 @@
       <w:pPr>
         <w:widowControl w:val="0"/>
         <w:numPr>
+          <w:ilvl w:val="0"/>
           <w:numId w:val="0"/>
         </w:numPr>
         <w:jc w:val="both"/>
@@ -913,6 +929,7 @@
     <w:p>
       <w:pPr>
         <w:numPr>
+          <w:ilvl w:val="0"/>
           <w:numId w:val="0"/>
         </w:numPr>
         <w:rPr>
@@ -972,6 +989,7 @@
     <w:p>
       <w:pPr>
         <w:numPr>
+          <w:ilvl w:val="0"/>
           <w:numId w:val="0"/>
         </w:numPr>
         <w:rPr>
@@ -998,6 +1016,7 @@
     <w:p>
       <w:pPr>
         <w:numPr>
+          <w:ilvl w:val="0"/>
           <w:numId w:val="0"/>
         </w:numPr>
         <w:rPr>
@@ -1024,6 +1043,7 @@
     <w:p>
       <w:pPr>
         <w:numPr>
+          <w:ilvl w:val="0"/>
           <w:numId w:val="0"/>
         </w:numPr>
         <w:rPr>
@@ -1039,6 +1059,7 @@
     <w:p>
       <w:pPr>
         <w:numPr>
+          <w:ilvl w:val="0"/>
           <w:numId w:val="0"/>
         </w:numPr>
         <w:rPr>
@@ -1065,6 +1086,7 @@
     <w:p>
       <w:pPr>
         <w:numPr>
+          <w:ilvl w:val="0"/>
           <w:numId w:val="0"/>
         </w:numPr>
         <w:rPr>
@@ -1177,12 +1199,23 @@
           <w:lang w:val="en-US" w:eastAsia="zh-CN"/>
         </w:rPr>
         <w:tab/>
+      </w:r>
+      <w:r>
+        <w:rPr>
+          <w:rFonts w:hint="eastAsia"/>
+          <w:b/>
+          <w:bCs/>
+          <w:sz w:val="32"/>
+          <w:szCs w:val="32"/>
+          <w:lang w:val="en-US" w:eastAsia="zh-CN"/>
+        </w:rPr>
         <w:t>注册github的邮箱</w:t>
       </w:r>
     </w:p>
     <w:p>
       <w:pPr>
         <w:numPr>
+          <w:ilvl w:val="0"/>
           <w:numId w:val="0"/>
         </w:numPr>
         <w:rPr>
@@ -1209,6 +1242,7 @@
     <w:p>
       <w:pPr>
         <w:numPr>
+          <w:ilvl w:val="0"/>
           <w:numId w:val="0"/>
         </w:numPr>
         <w:rPr>
@@ -1291,10 +1325,11 @@
     <w:p>
       <w:pPr>
         <w:numPr>
+          <w:ilvl w:val="0"/>
           <w:numId w:val="0"/>
         </w:numPr>
         <w:rPr>
-          <w:rFonts w:hint="default"/>
+          <w:rFonts w:hint="eastAsia"/>
           <w:b/>
           <w:bCs/>
           <w:sz w:val="32"/>
@@ -1312,13 +1347,236 @@
           <w:lang w:val="en-US" w:eastAsia="zh-CN"/>
         </w:rPr>
         <w:t>git push -u origin master 提交到远程仓库</w:t>
+      </w:r>
+    </w:p>
+    <w:p>
+      <w:pPr>
+        <w:numPr>
+          <w:ilvl w:val="0"/>
+          <w:numId w:val="0"/>
+        </w:numPr>
+        <w:rPr>
+          <w:rFonts w:hint="eastAsia"/>
+          <w:b/>
+          <w:bCs/>
+          <w:sz w:val="32"/>
+          <w:szCs w:val="32"/>
+          <w:lang w:val="en-US" w:eastAsia="zh-CN"/>
+        </w:rPr>
+      </w:pPr>
+      <w:r>
+        <w:rPr>
+          <w:rFonts w:hint="eastAsia"/>
+          <w:b/>
+          <w:bCs/>
+          <w:sz w:val="32"/>
+          <w:szCs w:val="32"/>
+          <w:lang w:val="en-US" w:eastAsia="zh-CN"/>
+        </w:rPr>
+        <w:t>8 发布版本，打标签，通过标签进行版本回滚</w:t>
+      </w:r>
+    </w:p>
+    <w:p>
+      <w:pPr>
+        <w:numPr>
+          <w:ilvl w:val="0"/>
+          <w:numId w:val="3"/>
+        </w:numPr>
+        <w:ind w:firstLine="420" w:firstLineChars="0"/>
+        <w:rPr>
+          <w:rFonts w:hint="eastAsia"/>
+          <w:b/>
+          <w:bCs/>
+          <w:sz w:val="32"/>
+          <w:szCs w:val="32"/>
+          <w:lang w:val="en-US" w:eastAsia="zh-CN"/>
+        </w:rPr>
+      </w:pPr>
+      <w:r>
+        <w:rPr>
+          <w:rFonts w:hint="eastAsia"/>
+          <w:b/>
+          <w:bCs/>
+          <w:sz w:val="32"/>
+          <w:szCs w:val="32"/>
+          <w:lang w:val="en-US" w:eastAsia="zh-CN"/>
+        </w:rPr>
+        <w:t>git tag  tag列表</w:t>
+      </w:r>
+    </w:p>
+    <w:p>
+      <w:pPr>
+        <w:numPr>
+          <w:ilvl w:val="0"/>
+          <w:numId w:val="3"/>
+        </w:numPr>
+        <w:ind w:left="0" w:leftChars="0" w:firstLine="420" w:firstLineChars="0"/>
+        <w:rPr>
+          <w:rFonts w:hint="eastAsia"/>
+          <w:b/>
+          <w:bCs/>
+          <w:sz w:val="32"/>
+          <w:szCs w:val="32"/>
+          <w:lang w:val="en-US" w:eastAsia="zh-CN"/>
+        </w:rPr>
+      </w:pPr>
+      <w:r>
+        <w:rPr>
+          <w:rFonts w:hint="eastAsia"/>
+          <w:b/>
+          <w:bCs/>
+          <w:sz w:val="32"/>
+          <w:szCs w:val="32"/>
+          <w:lang w:val="en-US" w:eastAsia="zh-CN"/>
+        </w:rPr>
+        <w:t>git tag v1.0.1 创建标签</w:t>
+      </w:r>
+    </w:p>
+    <w:p>
+      <w:pPr>
+        <w:numPr>
+          <w:ilvl w:val="0"/>
+          <w:numId w:val="3"/>
+        </w:numPr>
+        <w:ind w:left="0" w:leftChars="0" w:firstLine="420" w:firstLineChars="0"/>
+        <w:rPr>
+          <w:rFonts w:hint="default"/>
+          <w:b/>
+          <w:bCs/>
+          <w:sz w:val="32"/>
+          <w:szCs w:val="32"/>
+          <w:lang w:val="en-US" w:eastAsia="zh-CN"/>
+        </w:rPr>
+      </w:pPr>
+      <w:r>
+        <w:rPr>
+          <w:rFonts w:hint="eastAsia"/>
+          <w:b/>
+          <w:bCs/>
+          <w:sz w:val="32"/>
+          <w:szCs w:val="32"/>
+          <w:lang w:val="en-US" w:eastAsia="zh-CN"/>
+        </w:rPr>
+        <w:t>git push origin v1.0.1 将标签push到远程</w:t>
+      </w:r>
+    </w:p>
+    <w:p>
+      <w:pPr>
+        <w:numPr>
+          <w:ilvl w:val="0"/>
+          <w:numId w:val="0"/>
+        </w:numPr>
+        <w:ind w:left="420" w:leftChars="0"/>
+        <w:rPr>
+          <w:rFonts w:hint="eastAsia"/>
+          <w:b/>
+          <w:bCs/>
+          <w:sz w:val="32"/>
+          <w:szCs w:val="32"/>
+          <w:lang w:val="en-US" w:eastAsia="zh-CN"/>
+        </w:rPr>
+      </w:pPr>
+      <w:r>
+        <w:rPr>
+          <w:rFonts w:hint="eastAsia"/>
+          <w:b/>
+          <w:bCs/>
+          <w:sz w:val="32"/>
+          <w:szCs w:val="32"/>
+          <w:lang w:val="en-US" w:eastAsia="zh-CN"/>
+        </w:rPr>
+        <w:t xml:space="preserve">git tag -a name -m </w:t>
+      </w:r>
+      <w:r>
+        <w:rPr>
+          <w:rFonts w:hint="default"/>
+          <w:b/>
+          <w:bCs/>
+          <w:sz w:val="32"/>
+          <w:szCs w:val="32"/>
+          <w:lang w:val="en-US" w:eastAsia="zh-CN"/>
+        </w:rPr>
+        <w:t>“</w:t>
+      </w:r>
+      <w:r>
+        <w:rPr>
+          <w:rFonts w:hint="eastAsia"/>
+          <w:b/>
+          <w:bCs/>
+          <w:sz w:val="32"/>
+          <w:szCs w:val="32"/>
+          <w:lang w:val="en-US" w:eastAsia="zh-CN"/>
+        </w:rPr>
+        <w:t>comment</w:t>
+      </w:r>
+      <w:r>
+        <w:rPr>
+          <w:rFonts w:hint="default"/>
+          <w:b/>
+          <w:bCs/>
+          <w:sz w:val="32"/>
+          <w:szCs w:val="32"/>
+          <w:lang w:val="en-US" w:eastAsia="zh-CN"/>
+        </w:rPr>
+        <w:t>”</w:t>
+      </w:r>
+      <w:r>
+        <w:rPr>
+          <w:rFonts w:hint="eastAsia"/>
+          <w:b/>
+          <w:bCs/>
+          <w:sz w:val="32"/>
+          <w:szCs w:val="32"/>
+          <w:lang w:val="en-US" w:eastAsia="zh-CN"/>
+        </w:rPr>
+        <w:t xml:space="preserve"> 指定提交信息</w:t>
+      </w:r>
+    </w:p>
+    <w:p>
+      <w:pPr>
+        <w:numPr>
+          <w:ilvl w:val="0"/>
+          <w:numId w:val="0"/>
+        </w:numPr>
+        <w:ind w:left="420" w:leftChars="0"/>
+        <w:rPr>
+          <w:rFonts w:hint="default"/>
+          <w:b/>
+          <w:bCs/>
+          <w:sz w:val="32"/>
+          <w:szCs w:val="32"/>
+          <w:lang w:val="en-US" w:eastAsia="zh-CN"/>
+        </w:rPr>
+      </w:pPr>
+      <w:r>
+        <w:rPr>
+          <w:rFonts w:hint="eastAsia"/>
+          <w:b/>
+          <w:bCs/>
+          <w:sz w:val="32"/>
+          <w:szCs w:val="32"/>
+          <w:lang w:val="en-US" w:eastAsia="zh-CN"/>
+        </w:rPr>
+        <w:t>git tag -d name 删除标签（只是本地标签还是？？？远程标签呢</w:t>
       </w:r>
       <w:bookmarkStart w:id="0" w:name="_GoBack"/>
       <w:bookmarkEnd w:id="0"/>
-    </w:p>
-    <w:p>
-      <w:pPr>
-        <w:numPr>
+      <w:r>
+        <w:rPr>
+          <w:rFonts w:hint="eastAsia"/>
+          <w:b/>
+          <w:bCs/>
+          <w:sz w:val="32"/>
+          <w:szCs w:val="32"/>
+          <w:lang w:val="en-US" w:eastAsia="zh-CN"/>
+        </w:rPr>
+        <w:t>）</w:t>
+      </w:r>
+    </w:p>
+    <w:p>
+      <w:pPr>
+        <w:numPr>
+          <w:ilvl w:val="0"/>
           <w:numId w:val="0"/>
         </w:numPr>
         <w:rPr>
@@ -1334,6 +1592,7 @@
     <w:p>
       <w:pPr>
         <w:numPr>
+          <w:ilvl w:val="0"/>
           <w:numId w:val="0"/>
         </w:numPr>
         <w:rPr>
@@ -1384,6 +1643,18 @@
     </w:lvl>
   </w:abstractNum>
   <w:abstractNum w:abstractNumId="1">
+    <w:nsid w:val="4C1D787F"/>
+    <w:multiLevelType w:val="singleLevel"/>
+    <w:tmpl w:val="4C1D787F"/>
+    <w:lvl w:ilvl="0" w:tentative="0">
+      <w:start w:val="1"/>
+      <w:numFmt w:val="decimal"/>
+      <w:suff w:val="space"/>
+      <w:lvlText w:val="%1)"/>
+      <w:lvlJc w:val="left"/>
+    </w:lvl>
+  </w:abstractNum>
+  <w:abstractNum w:abstractNumId="2">
     <w:nsid w:val="7553A7E0"/>
     <w:multiLevelType w:val="singleLevel"/>
     <w:tmpl w:val="7553A7E0"/>
@@ -1396,10 +1667,13 @@
     </w:lvl>
   </w:abstractNum>
   <w:num w:numId="1">
-    <w:abstractNumId w:val="1"/>
+    <w:abstractNumId w:val="2"/>
   </w:num>
   <w:num w:numId="2">
     <w:abstractNumId w:val="0"/>
+  </w:num>
+  <w:num w:numId="3">
+    <w:abstractNumId w:val="1"/>
   </w:num>
 </w:numbering>
 </file>

</xml_diff>